<commit_message>
Second part of step1
</commit_message>
<xml_diff>
--- a/notes/general_notes.docx
+++ b/notes/general_notes.docx
@@ -861,6 +861,61 @@
       </w:pPr>
       <w:r>
         <w:t>About meetings: try to include Kristoffer and Sune when having meetings with Line, try to setup an Schedule for the meetings.</w:t>
+      </w:r>
+    </w:p>
+    <w:p>
+      <w:r>
+        <w:br w:type="page"/>
+      </w:r>
+    </w:p>
+    <w:p>
+      <w:pPr>
+        <w:rPr>
+          <w:b/>
+          <w:bCs/>
+          <w:sz w:val="28"/>
+          <w:szCs w:val="28"/>
+        </w:rPr>
+      </w:pPr>
+      <w:r>
+        <w:rPr>
+          <w:b/>
+          <w:bCs/>
+          <w:sz w:val="28"/>
+          <w:szCs w:val="28"/>
+        </w:rPr>
+        <w:lastRenderedPageBreak/>
+        <w:t>Note</w:t>
+      </w:r>
+      <w:r>
+        <w:rPr>
+          <w:b/>
+          <w:bCs/>
+          <w:sz w:val="28"/>
+          <w:szCs w:val="28"/>
+        </w:rPr>
+        <w:t>s</w:t>
+      </w:r>
+      <w:r>
+        <w:rPr>
+          <w:b/>
+          <w:bCs/>
+          <w:sz w:val="28"/>
+          <w:szCs w:val="28"/>
+        </w:rPr>
+        <w:t xml:space="preserve"> for next meeting</w:t>
+      </w:r>
+    </w:p>
+    <w:p>
+      <w:pPr>
+        <w:pStyle w:val="Prrafodelista"/>
+        <w:numPr>
+          <w:ilvl w:val="0"/>
+          <w:numId w:val="1"/>
+        </w:numPr>
+      </w:pPr>
+      <w:r>
+        <w:t>How should we filter the navigation status in the pre-processing? Which ones can be considered as relevant to detect anomalies and which ones are just noise?</w:t>
       </w:r>
     </w:p>
     <w:sectPr>
@@ -1391,6 +1446,9 @@
   <w:style w:type="paragraph" w:default="1" w:styleId="Normal">
     <w:name w:val="Normal"/>
     <w:qFormat/>
+    <w:rPr>
+      <w:lang w:val="en-GB"/>
+    </w:rPr>
   </w:style>
   <w:style w:type="character" w:default="1" w:styleId="Fuentedeprrafopredeter">
     <w:name w:val="Default Paragraph Font"/>

</xml_diff>